<commit_message>
Changes 05/09/18 @ LB1-MAC-003 (Hopefully on branch!) + Fixed issue with metre <-> cm conversion + Added Landscape layout + Added German localisation + Completed and submitted reports.
</commit_message>
<xml_diff>
--- a/Reports/Mobile_3-2P.docx
+++ b/Reports/Mobile_3-2P.docx
@@ -44,39 +44,16 @@
     </w:p>
     <w:p>
       <w:r>
-        <w:t>Portrait:</w:t>
-      </w:r>
-    </w:p>
-    <w:p>
-      <w:r>
-        <w:t>[image]</w:t>
+        <w:t xml:space="preserve">//To be demonstrated in Lab. Screenshots in </w:t>
+      </w:r>
+      <w:r>
+        <w:t>Appendix 1</w:t>
+      </w:r>
+      <w:r>
+        <w:t>.</w:t>
       </w:r>
     </w:p>
     <w:p/>
-    <w:p>
-      <w:r>
-        <w:t>Landscape:</w:t>
-      </w:r>
-    </w:p>
-    <w:p>
-      <w:r>
-        <w:t>[image]</w:t>
-      </w:r>
-    </w:p>
-    <w:p/>
-    <w:p>
-      <w:r>
-        <w:t>//To be demonstrated in Lab.</w:t>
-      </w:r>
-    </w:p>
-    <w:p/>
-    <w:p>
-      <w:r>
-        <w:t xml:space="preserve">Side note: </w:t>
-      </w:r>
-      <w:bookmarkStart w:id="0" w:name="_GoBack"/>
-      <w:bookmarkEnd w:id="0"/>
-    </w:p>
     <w:p>
       <w:pPr>
         <w:pStyle w:val="Heading1"/>
@@ -94,36 +71,297 @@
         <w:t xml:space="preserve">String externalisation is </w:t>
       </w:r>
       <w:r>
-        <w:t>the ‘outsourcing’ of string data from hard-coded values to an external resource file (</w:t>
-      </w:r>
-      <w:proofErr w:type="spellStart"/>
-      <w:r>
-        <w:t>eg</w:t>
-      </w:r>
-      <w:proofErr w:type="spellEnd"/>
-      <w:r>
-        <w:t xml:space="preserve"> Strings.xml in the values folder). By referencing an external file, it’s a simple matter to substitute the relevant language without having to alter a single line of code in the app itself (especially as system language etc is typically set in settings, rather than in the app itself)</w:t>
+        <w:t>the ‘outsourcing’ of string data from hard-coded values to an external resource file (eg Strings.xml in the values folder). By referencing an external file, it’s a simple matter to substitute the relevant language without having to alter a single line of code in the app itself (especially as system language etc is typically set in settings, rather than in the app itself)</w:t>
       </w:r>
     </w:p>
     <w:p/>
     <w:p>
       <w:r>
-        <w:t>English:</w:t>
-      </w:r>
-    </w:p>
-    <w:p>
-      <w:r>
-        <w:t>[image]</w:t>
-      </w:r>
-    </w:p>
-    <w:p>
-      <w:proofErr w:type="spellStart"/>
-      <w:r>
-        <w:t>Deutche</w:t>
-      </w:r>
-      <w:proofErr w:type="spellEnd"/>
-      <w:r>
-        <w:t>:</w:t>
+        <w:rPr>
+          <w:i/>
+          <w:noProof/>
+          <w:sz w:val="22"/>
+        </w:rPr>
+        <w:drawing>
+          <wp:inline distT="0" distB="0" distL="0" distR="0" wp14:anchorId="2136D7E1" wp14:editId="5004A323">
+            <wp:extent cx="5727700" cy="2117725"/>
+            <wp:effectExtent l="0" t="0" r="0" b="3175"/>
+            <wp:docPr id="3" name="Picture 3"/>
+            <wp:cNvGraphicFramePr>
+              <a:graphicFrameLocks xmlns:a="http://schemas.openxmlformats.org/drawingml/2006/main" noChangeAspect="1"/>
+            </wp:cNvGraphicFramePr>
+            <a:graphic xmlns:a="http://schemas.openxmlformats.org/drawingml/2006/main">
+              <a:graphicData uri="http://schemas.openxmlformats.org/drawingml/2006/picture">
+                <pic:pic xmlns:pic="http://schemas.openxmlformats.org/drawingml/2006/picture">
+                  <pic:nvPicPr>
+                    <pic:cNvPr id="3" name="Screen Shot 2018-09-05 at 3.13.49 pm.png"/>
+                    <pic:cNvPicPr/>
+                  </pic:nvPicPr>
+                  <pic:blipFill>
+                    <a:blip r:embed="rId8">
+                      <a:extLst>
+                        <a:ext uri="{28A0092B-C50C-407E-A947-70E740481C1C}">
+                          <a14:useLocalDpi xmlns:a14="http://schemas.microsoft.com/office/drawing/2010/main" val="0"/>
+                        </a:ext>
+                      </a:extLst>
+                    </a:blip>
+                    <a:stretch>
+                      <a:fillRect/>
+                    </a:stretch>
+                  </pic:blipFill>
+                  <pic:spPr>
+                    <a:xfrm>
+                      <a:off x="0" y="0"/>
+                      <a:ext cx="5727700" cy="2117725"/>
+                    </a:xfrm>
+                    <a:prstGeom prst="rect">
+                      <a:avLst/>
+                    </a:prstGeom>
+                  </pic:spPr>
+                </pic:pic>
+              </a:graphicData>
+            </a:graphic>
+          </wp:inline>
+        </w:drawing>
+      </w:r>
+    </w:p>
+    <w:p/>
+    <w:p>
+      <w:r>
+        <w:t>Refer Appendix 1 for screenshots illustrating this.</w:t>
+      </w:r>
+    </w:p>
+    <w:p>
+      <w:r>
+        <w:br w:type="page"/>
+      </w:r>
+    </w:p>
+    <w:p>
+      <w:pPr>
+        <w:pStyle w:val="Heading1"/>
+      </w:pPr>
+      <w:r>
+        <w:lastRenderedPageBreak/>
+        <w:t>Appendix 1</w:t>
+      </w:r>
+      <w:r>
+        <w:t>: Screenshots</w:t>
+      </w:r>
+      <w:bookmarkStart w:id="0" w:name="_GoBack"/>
+      <w:bookmarkEnd w:id="0"/>
+    </w:p>
+    <w:p>
+      <w:pPr>
+        <w:jc w:val="center"/>
+      </w:pPr>
+    </w:p>
+    <w:p>
+      <w:pPr>
+        <w:jc w:val="center"/>
+        <w:rPr>
+          <w:noProof/>
+        </w:rPr>
+      </w:pPr>
+      <w:r>
+        <w:rPr>
+          <w:noProof/>
+        </w:rPr>
+        <w:drawing>
+          <wp:inline distT="0" distB="0" distL="0" distR="0" wp14:anchorId="13317F1C" wp14:editId="6CE61F20">
+            <wp:extent cx="2685600" cy="4471200"/>
+            <wp:effectExtent l="12700" t="12700" r="6985" b="12065"/>
+            <wp:docPr id="7" name="Picture 7"/>
+            <wp:cNvGraphicFramePr>
+              <a:graphicFrameLocks xmlns:a="http://schemas.openxmlformats.org/drawingml/2006/main" noChangeAspect="1"/>
+            </wp:cNvGraphicFramePr>
+            <a:graphic xmlns:a="http://schemas.openxmlformats.org/drawingml/2006/main">
+              <a:graphicData uri="http://schemas.openxmlformats.org/drawingml/2006/picture">
+                <pic:pic xmlns:pic="http://schemas.openxmlformats.org/drawingml/2006/picture">
+                  <pic:nvPicPr>
+                    <pic:cNvPr id="7" name="Screenshot_1536124224.png"/>
+                    <pic:cNvPicPr/>
+                  </pic:nvPicPr>
+                  <pic:blipFill>
+                    <a:blip r:embed="rId9" cstate="print">
+                      <a:extLst>
+                        <a:ext uri="{28A0092B-C50C-407E-A947-70E740481C1C}">
+                          <a14:useLocalDpi xmlns:a14="http://schemas.microsoft.com/office/drawing/2010/main" val="0"/>
+                        </a:ext>
+                      </a:extLst>
+                    </a:blip>
+                    <a:stretch>
+                      <a:fillRect/>
+                    </a:stretch>
+                  </pic:blipFill>
+                  <pic:spPr>
+                    <a:xfrm>
+                      <a:off x="0" y="0"/>
+                      <a:ext cx="2685600" cy="4471200"/>
+                    </a:xfrm>
+                    <a:prstGeom prst="rect">
+                      <a:avLst/>
+                    </a:prstGeom>
+                    <a:ln>
+                      <a:solidFill>
+                        <a:schemeClr val="tx1"/>
+                      </a:solidFill>
+                    </a:ln>
+                  </pic:spPr>
+                </pic:pic>
+              </a:graphicData>
+            </a:graphic>
+          </wp:inline>
+        </w:drawing>
+      </w:r>
+      <w:r>
+        <w:rPr>
+          <w:noProof/>
+        </w:rPr>
+        <w:t xml:space="preserve"> </w:t>
+      </w:r>
+      <w:r>
+        <w:rPr>
+          <w:noProof/>
+        </w:rPr>
+        <w:drawing>
+          <wp:inline distT="0" distB="0" distL="0" distR="0" wp14:anchorId="23EBB1A9" wp14:editId="240B77B0">
+            <wp:extent cx="2685600" cy="4478400"/>
+            <wp:effectExtent l="12700" t="12700" r="6985" b="17780"/>
+            <wp:docPr id="5" name="Picture 5"/>
+            <wp:cNvGraphicFramePr>
+              <a:graphicFrameLocks xmlns:a="http://schemas.openxmlformats.org/drawingml/2006/main" noChangeAspect="1"/>
+            </wp:cNvGraphicFramePr>
+            <a:graphic xmlns:a="http://schemas.openxmlformats.org/drawingml/2006/main">
+              <a:graphicData uri="http://schemas.openxmlformats.org/drawingml/2006/picture">
+                <pic:pic xmlns:pic="http://schemas.openxmlformats.org/drawingml/2006/picture">
+                  <pic:nvPicPr>
+                    <pic:cNvPr id="5" name="Screenshot_1536125141.png"/>
+                    <pic:cNvPicPr/>
+                  </pic:nvPicPr>
+                  <pic:blipFill>
+                    <a:blip r:embed="rId10" cstate="print">
+                      <a:extLst>
+                        <a:ext uri="{28A0092B-C50C-407E-A947-70E740481C1C}">
+                          <a14:useLocalDpi xmlns:a14="http://schemas.microsoft.com/office/drawing/2010/main" val="0"/>
+                        </a:ext>
+                      </a:extLst>
+                    </a:blip>
+                    <a:stretch>
+                      <a:fillRect/>
+                    </a:stretch>
+                  </pic:blipFill>
+                  <pic:spPr>
+                    <a:xfrm>
+                      <a:off x="0" y="0"/>
+                      <a:ext cx="2685600" cy="4478400"/>
+                    </a:xfrm>
+                    <a:prstGeom prst="rect">
+                      <a:avLst/>
+                    </a:prstGeom>
+                    <a:ln>
+                      <a:solidFill>
+                        <a:schemeClr val="tx1"/>
+                      </a:solidFill>
+                    </a:ln>
+                  </pic:spPr>
+                </pic:pic>
+              </a:graphicData>
+            </a:graphic>
+          </wp:inline>
+        </w:drawing>
+      </w:r>
+    </w:p>
+    <w:p>
+      <w:pPr>
+        <w:jc w:val="center"/>
+        <w:rPr>
+          <w:noProof/>
+        </w:rPr>
+      </w:pPr>
+    </w:p>
+    <w:p>
+      <w:pPr>
+        <w:jc w:val="center"/>
+      </w:pPr>
+      <w:r>
+        <w:t>Above Left: Portrait View, English.</w:t>
+      </w:r>
+    </w:p>
+    <w:p>
+      <w:pPr>
+        <w:jc w:val="center"/>
+      </w:pPr>
+      <w:r>
+        <w:t>Above Right: Portrait View, German (Language settings changed via phone’s options menu)</w:t>
+      </w:r>
+    </w:p>
+    <w:p>
+      <w:pPr>
+        <w:jc w:val="center"/>
+      </w:pPr>
+      <w:r>
+        <w:t>Below: Landscape View, English. (Note the rearranged layout.)</w:t>
+      </w:r>
+    </w:p>
+    <w:p>
+      <w:pPr>
+        <w:jc w:val="center"/>
+      </w:pPr>
+    </w:p>
+    <w:p>
+      <w:pPr>
+        <w:jc w:val="center"/>
+      </w:pPr>
+      <w:r>
+        <w:rPr>
+          <w:noProof/>
+        </w:rPr>
+        <w:drawing>
+          <wp:inline distT="0" distB="0" distL="0" distR="0" wp14:anchorId="73B2D369" wp14:editId="2E655EB4">
+            <wp:extent cx="4500000" cy="2700000"/>
+            <wp:effectExtent l="12700" t="12700" r="8890" b="18415"/>
+            <wp:docPr id="6" name="Picture 6"/>
+            <wp:cNvGraphicFramePr>
+              <a:graphicFrameLocks xmlns:a="http://schemas.openxmlformats.org/drawingml/2006/main" noChangeAspect="1"/>
+            </wp:cNvGraphicFramePr>
+            <a:graphic xmlns:a="http://schemas.openxmlformats.org/drawingml/2006/main">
+              <a:graphicData uri="http://schemas.openxmlformats.org/drawingml/2006/picture">
+                <pic:pic xmlns:pic="http://schemas.openxmlformats.org/drawingml/2006/picture">
+                  <pic:nvPicPr>
+                    <pic:cNvPr id="6" name="Screenshot_1536124229.png"/>
+                    <pic:cNvPicPr/>
+                  </pic:nvPicPr>
+                  <pic:blipFill>
+                    <a:blip r:embed="rId11" cstate="print">
+                      <a:extLst>
+                        <a:ext uri="{28A0092B-C50C-407E-A947-70E740481C1C}">
+                          <a14:useLocalDpi xmlns:a14="http://schemas.microsoft.com/office/drawing/2010/main" val="0"/>
+                        </a:ext>
+                      </a:extLst>
+                    </a:blip>
+                    <a:stretch>
+                      <a:fillRect/>
+                    </a:stretch>
+                  </pic:blipFill>
+                  <pic:spPr>
+                    <a:xfrm>
+                      <a:off x="0" y="0"/>
+                      <a:ext cx="4500000" cy="2700000"/>
+                    </a:xfrm>
+                    <a:prstGeom prst="rect">
+                      <a:avLst/>
+                    </a:prstGeom>
+                    <a:ln>
+                      <a:solidFill>
+                        <a:schemeClr val="tx1"/>
+                      </a:solidFill>
+                    </a:ln>
+                  </pic:spPr>
+                </pic:pic>
+              </a:graphicData>
+            </a:graphic>
+          </wp:inline>
+        </w:drawing>
       </w:r>
     </w:p>
     <w:p>
@@ -133,12 +371,9 @@
           <w:sz w:val="22"/>
         </w:rPr>
       </w:pPr>
-      <w:r>
-        <w:t>[image]</w:t>
-      </w:r>
     </w:p>
     <w:sectPr>
-      <w:footerReference w:type="default" r:id="rId8"/>
+      <w:footerReference w:type="default" r:id="rId12"/>
       <w:pgSz w:w="11900" w:h="16840"/>
       <w:pgMar w:top="1440" w:right="1440" w:bottom="1440" w:left="1440" w:header="708" w:footer="708" w:gutter="0"/>
       <w:cols w:space="708"/>
@@ -993,6 +1228,7 @@
     <w:lsdException w:name="HTML Sample" w:semiHidden="1" w:unhideWhenUsed="1"/>
     <w:lsdException w:name="HTML Typewriter" w:semiHidden="1" w:unhideWhenUsed="1"/>
     <w:lsdException w:name="HTML Variable" w:semiHidden="1" w:unhideWhenUsed="1"/>
+    <w:lsdException w:name="Normal Table" w:semiHidden="1" w:unhideWhenUsed="1"/>
     <w:lsdException w:name="annotation subject" w:semiHidden="1" w:unhideWhenUsed="1"/>
     <w:lsdException w:name="No List" w:semiHidden="1" w:unhideWhenUsed="1"/>
     <w:lsdException w:name="Outline List 1" w:semiHidden="1" w:unhideWhenUsed="1"/>
@@ -1036,8 +1272,10 @@
     <w:lsdException w:name="Table Elegant" w:semiHidden="1" w:unhideWhenUsed="1"/>
     <w:lsdException w:name="Table Professional" w:semiHidden="1" w:unhideWhenUsed="1"/>
     <w:lsdException w:name="Table Subtle 1" w:semiHidden="1" w:unhideWhenUsed="1"/>
+    <w:lsdException w:name="Table Subtle 2" w:semiHidden="1" w:unhideWhenUsed="1"/>
     <w:lsdException w:name="Table Web 1" w:semiHidden="1" w:unhideWhenUsed="1"/>
     <w:lsdException w:name="Table Web 2" w:semiHidden="1" w:unhideWhenUsed="1"/>
+    <w:lsdException w:name="Table Web 3" w:semiHidden="1" w:unhideWhenUsed="1"/>
     <w:lsdException w:name="Balloon Text" w:semiHidden="1" w:unhideWhenUsed="1"/>
     <w:lsdException w:name="Table Grid" w:uiPriority="39"/>
     <w:lsdException w:name="Table Theme" w:semiHidden="1" w:unhideWhenUsed="1"/>
@@ -1817,7 +2055,7 @@
 </file>
 
 <file path=customXml/itemProps1.xml><?xml version="1.0" encoding="utf-8"?>
-<ds:datastoreItem xmlns:ds="http://schemas.openxmlformats.org/officeDocument/2006/customXml" ds:itemID="{25539779-3AF4-1B45-A95F-3DA1C56EA896}">
+<ds:datastoreItem xmlns:ds="http://schemas.openxmlformats.org/officeDocument/2006/customXml" ds:itemID="{770003A3-0BA9-F040-BFCD-DC393AB5A0BC}">
   <ds:schemaRefs>
     <ds:schemaRef ds:uri="http://schemas.openxmlformats.org/officeDocument/2006/bibliography"/>
   </ds:schemaRefs>

</xml_diff>